<commit_message>
AIEngg: MCP_Client demo added
</commit_message>
<xml_diff>
--- a/MCP/MCP_intro.docx
+++ b/MCP/MCP_intro.docx
@@ -1485,7 +1485,10 @@
         </w:rPr>
       </w:pPr>
       <w:r>
-        <w:rPr/>
+        <w:rPr>
+          <w:i w:val="false"/>
+          <w:iCs w:val="false"/>
+        </w:rPr>
         <w:drawing>
           <wp:anchor behindDoc="0" distT="0" distB="0" distL="0" distR="0" simplePos="0" locked="0" layoutInCell="0" allowOverlap="1" relativeHeight="6">
             <wp:simplePos x="0" y="0"/>
@@ -1622,240 +1625,2421 @@
           <w:i w:val="false"/>
           <w:iCs w:val="false"/>
         </w:rPr>
-      </w:r>
-    </w:p>
-    <w:p>
-      <w:pPr>
-        <w:pStyle w:val="Normal"/>
-        <w:bidi w:val="0"/>
-        <w:jc w:val="start"/>
-        <w:rPr>
-          <w:i w:val="false"/>
-          <w:i w:val="false"/>
-          <w:iCs w:val="false"/>
-        </w:rPr>
-      </w:pPr>
-      <w:r>
-        <w:rPr>
-          <w:i w:val="false"/>
-          <w:iCs w:val="false"/>
-        </w:rPr>
-      </w:r>
-    </w:p>
-    <w:p>
-      <w:pPr>
-        <w:pStyle w:val="Normal"/>
-        <w:bidi w:val="0"/>
-        <w:jc w:val="start"/>
-        <w:rPr>
-          <w:i w:val="false"/>
-          <w:i w:val="false"/>
-          <w:iCs w:val="false"/>
-        </w:rPr>
-      </w:pPr>
-      <w:r>
-        <w:rPr>
-          <w:i w:val="false"/>
-          <w:iCs w:val="false"/>
-        </w:rPr>
-      </w:r>
-    </w:p>
-    <w:p>
-      <w:pPr>
-        <w:pStyle w:val="Normal"/>
-        <w:bidi w:val="0"/>
-        <w:jc w:val="start"/>
-        <w:rPr>
-          <w:i w:val="false"/>
-          <w:i w:val="false"/>
-          <w:iCs w:val="false"/>
-        </w:rPr>
-      </w:pPr>
-      <w:r>
-        <w:rPr>
-          <w:i w:val="false"/>
-          <w:iCs w:val="false"/>
-        </w:rPr>
-      </w:r>
-    </w:p>
-    <w:p>
-      <w:pPr>
-        <w:pStyle w:val="Normal"/>
-        <w:bidi w:val="0"/>
-        <w:jc w:val="start"/>
-        <w:rPr>
-          <w:i w:val="false"/>
-          <w:i w:val="false"/>
-          <w:iCs w:val="false"/>
-        </w:rPr>
-      </w:pPr>
-      <w:r>
-        <w:rPr>
-          <w:i w:val="false"/>
-          <w:iCs w:val="false"/>
-        </w:rPr>
-      </w:r>
-    </w:p>
-    <w:p>
-      <w:pPr>
-        <w:pStyle w:val="Normal"/>
-        <w:bidi w:val="0"/>
-        <w:jc w:val="start"/>
-        <w:rPr>
-          <w:i w:val="false"/>
-          <w:i w:val="false"/>
-          <w:iCs w:val="false"/>
-        </w:rPr>
-      </w:pPr>
-      <w:r>
-        <w:rPr>
-          <w:i w:val="false"/>
-          <w:iCs w:val="false"/>
-        </w:rPr>
-      </w:r>
-    </w:p>
-    <w:p>
-      <w:pPr>
-        <w:pStyle w:val="Normal"/>
-        <w:bidi w:val="0"/>
-        <w:jc w:val="start"/>
-        <w:rPr>
-          <w:i w:val="false"/>
-          <w:i w:val="false"/>
-          <w:iCs w:val="false"/>
-        </w:rPr>
-      </w:pPr>
-      <w:r>
-        <w:rPr>
-          <w:i w:val="false"/>
-          <w:iCs w:val="false"/>
-        </w:rPr>
-      </w:r>
-    </w:p>
-    <w:p>
-      <w:pPr>
-        <w:pStyle w:val="Normal"/>
-        <w:bidi w:val="0"/>
-        <w:jc w:val="start"/>
-        <w:rPr>
-          <w:i w:val="false"/>
-          <w:i w:val="false"/>
-          <w:iCs w:val="false"/>
-        </w:rPr>
-      </w:pPr>
-      <w:r>
-        <w:rPr>
-          <w:i w:val="false"/>
-          <w:iCs w:val="false"/>
-        </w:rPr>
-      </w:r>
-    </w:p>
-    <w:p>
-      <w:pPr>
-        <w:pStyle w:val="Normal"/>
-        <w:bidi w:val="0"/>
-        <w:jc w:val="start"/>
-        <w:rPr>
-          <w:i w:val="false"/>
-          <w:i w:val="false"/>
-          <w:iCs w:val="false"/>
-        </w:rPr>
-      </w:pPr>
-      <w:r>
-        <w:rPr>
-          <w:i w:val="false"/>
-          <w:iCs w:val="false"/>
-        </w:rPr>
-      </w:r>
-    </w:p>
-    <w:p>
-      <w:pPr>
-        <w:pStyle w:val="Normal"/>
-        <w:bidi w:val="0"/>
-        <w:jc w:val="start"/>
-        <w:rPr>
-          <w:i w:val="false"/>
-          <w:i w:val="false"/>
-          <w:iCs w:val="false"/>
-        </w:rPr>
-      </w:pPr>
-      <w:r>
-        <w:rPr>
-          <w:i w:val="false"/>
-          <w:iCs w:val="false"/>
-        </w:rPr>
-      </w:r>
-    </w:p>
-    <w:p>
-      <w:pPr>
-        <w:pStyle w:val="Normal"/>
-        <w:bidi w:val="0"/>
-        <w:jc w:val="start"/>
-        <w:rPr>
-          <w:i w:val="false"/>
-          <w:i w:val="false"/>
-          <w:iCs w:val="false"/>
-        </w:rPr>
-      </w:pPr>
-      <w:r>
-        <w:rPr>
-          <w:i w:val="false"/>
-          <w:iCs w:val="false"/>
-        </w:rPr>
-      </w:r>
-    </w:p>
-    <w:p>
-      <w:pPr>
-        <w:pStyle w:val="Normal"/>
-        <w:bidi w:val="0"/>
-        <w:jc w:val="start"/>
-        <w:rPr>
-          <w:i w:val="false"/>
-          <w:i w:val="false"/>
-          <w:iCs w:val="false"/>
-        </w:rPr>
-      </w:pPr>
-      <w:r>
-        <w:rPr>
-          <w:i w:val="false"/>
-          <w:iCs w:val="false"/>
-        </w:rPr>
-      </w:r>
-    </w:p>
-    <w:p>
-      <w:pPr>
-        <w:pStyle w:val="Normal"/>
-        <w:bidi w:val="0"/>
-        <w:jc w:val="start"/>
-        <w:rPr>
-          <w:i w:val="false"/>
-          <w:i w:val="false"/>
-          <w:iCs w:val="false"/>
-        </w:rPr>
-      </w:pPr>
-      <w:r>
-        <w:rPr>
-          <w:i w:val="false"/>
-          <w:iCs w:val="false"/>
-        </w:rPr>
-      </w:r>
-    </w:p>
-    <w:p>
-      <w:pPr>
-        <w:pStyle w:val="Normal"/>
-        <w:bidi w:val="0"/>
-        <w:jc w:val="start"/>
-        <w:rPr>
-          <w:i w:val="false"/>
-          <w:i w:val="false"/>
-          <w:iCs w:val="false"/>
-        </w:rPr>
-      </w:pPr>
-      <w:r>
-        <w:rPr>
-          <w:i w:val="false"/>
-          <w:iCs w:val="false"/>
-        </w:rPr>
+        <w:t xml:space="preserve">AI can do all these things but it cannot help me with for example, FileSystem: like create a folder </w:t>
+      </w:r>
+    </w:p>
+    <w:p>
+      <w:pPr>
+        <w:pStyle w:val="Normal"/>
+        <w:bidi w:val="0"/>
+        <w:jc w:val="start"/>
+        <w:rPr>
+          <w:i w:val="false"/>
+          <w:i w:val="false"/>
+          <w:iCs w:val="false"/>
+        </w:rPr>
+      </w:pPr>
+      <w:r>
+        <w:rPr>
+          <w:i w:val="false"/>
+          <w:iCs w:val="false"/>
+        </w:rPr>
+        <w:drawing>
+          <wp:anchor behindDoc="0" distT="0" distB="0" distL="0" distR="0" simplePos="0" locked="0" layoutInCell="0" allowOverlap="1" relativeHeight="7">
+            <wp:simplePos x="0" y="0"/>
+            <wp:positionH relativeFrom="column">
+              <wp:align>center</wp:align>
+            </wp:positionH>
+            <wp:positionV relativeFrom="paragraph">
+              <wp:posOffset>635</wp:posOffset>
+            </wp:positionV>
+            <wp:extent cx="6332220" cy="4211955"/>
+            <wp:effectExtent l="0" t="0" r="0" b="0"/>
+            <wp:wrapSquare wrapText="largest"/>
+            <wp:docPr id="6" name="Image6"/>
+            <wp:cNvGraphicFramePr>
+              <a:graphicFrameLocks xmlns:a="http://schemas.openxmlformats.org/drawingml/2006/main" noChangeAspect="1"/>
+            </wp:cNvGraphicFramePr>
+            <a:graphic xmlns:a="http://schemas.openxmlformats.org/drawingml/2006/main">
+              <a:graphicData uri="http://schemas.openxmlformats.org/drawingml/2006/picture">
+                <pic:pic xmlns:pic="http://schemas.openxmlformats.org/drawingml/2006/picture">
+                  <pic:nvPicPr>
+                    <pic:cNvPr id="6" name="Image6"/>
+                    <pic:cNvPicPr>
+                      <a:picLocks noChangeAspect="1" noChangeArrowheads="1"/>
+                    </pic:cNvPicPr>
+                  </pic:nvPicPr>
+                  <pic:blipFill>
+                    <a:blip r:embed="rId12"/>
+                    <a:stretch>
+                      <a:fillRect/>
+                    </a:stretch>
+                  </pic:blipFill>
+                  <pic:spPr bwMode="auto">
+                    <a:xfrm>
+                      <a:off x="0" y="0"/>
+                      <a:ext cx="6332220" cy="4211955"/>
+                    </a:xfrm>
+                    <a:prstGeom prst="rect">
+                      <a:avLst/>
+                    </a:prstGeom>
+                    <a:noFill/>
+                  </pic:spPr>
+                </pic:pic>
+              </a:graphicData>
+            </a:graphic>
+          </wp:anchor>
+        </w:drawing>
+      </w:r>
+    </w:p>
+    <w:p>
+      <w:pPr>
+        <w:pStyle w:val="Normal"/>
+        <w:bidi w:val="0"/>
+        <w:jc w:val="start"/>
+        <w:rPr>
+          <w:i w:val="false"/>
+          <w:i w:val="false"/>
+          <w:iCs w:val="false"/>
+        </w:rPr>
+      </w:pPr>
+      <w:r>
+        <w:rPr>
+          <w:i w:val="false"/>
+          <w:iCs w:val="false"/>
+        </w:rPr>
+        <w:t>If you go to GitHub and filesystem</w:t>
+      </w:r>
+    </w:p>
+    <w:p>
+      <w:pPr>
+        <w:pStyle w:val="Normal"/>
+        <w:bidi w:val="0"/>
+        <w:jc w:val="start"/>
+        <w:rPr>
+          <w:i w:val="false"/>
+          <w:i w:val="false"/>
+          <w:iCs w:val="false"/>
+        </w:rPr>
+      </w:pPr>
+      <w:hyperlink r:id="rId13">
+        <w:r>
+          <w:rPr>
+            <w:rStyle w:val="Hyperlink"/>
+            <w:i w:val="false"/>
+            <w:iCs w:val="false"/>
+          </w:rPr>
+          <w:t>https://github.com/modelcontextprotocol/servers/tree/main/src/filesystem</w:t>
+        </w:r>
+      </w:hyperlink>
+    </w:p>
+    <w:p>
+      <w:pPr>
+        <w:pStyle w:val="Normal"/>
+        <w:bidi w:val="0"/>
+        <w:jc w:val="start"/>
+        <w:rPr>
+          <w:i w:val="false"/>
+          <w:i w:val="false"/>
+          <w:iCs w:val="false"/>
+        </w:rPr>
+      </w:pPr>
+      <w:r>
+        <w:rPr>
+          <w:i w:val="false"/>
+          <w:iCs w:val="false"/>
+        </w:rPr>
+      </w:r>
+    </w:p>
+    <w:p>
+      <w:pPr>
+        <w:pStyle w:val="Normal"/>
+        <w:bidi w:val="0"/>
+        <w:jc w:val="start"/>
+        <w:rPr>
+          <w:i w:val="false"/>
+          <w:i w:val="false"/>
+          <w:iCs w:val="false"/>
+        </w:rPr>
+      </w:pPr>
+      <w:r>
+        <w:rPr>
+          <w:i w:val="false"/>
+          <w:iCs w:val="false"/>
+        </w:rPr>
+        <w:drawing>
+          <wp:anchor behindDoc="0" distT="0" distB="0" distL="0" distR="0" simplePos="0" locked="0" layoutInCell="0" allowOverlap="1" relativeHeight="8">
+            <wp:simplePos x="0" y="0"/>
+            <wp:positionH relativeFrom="column">
+              <wp:align>center</wp:align>
+            </wp:positionH>
+            <wp:positionV relativeFrom="paragraph">
+              <wp:posOffset>635</wp:posOffset>
+            </wp:positionV>
+            <wp:extent cx="6332220" cy="2905760"/>
+            <wp:effectExtent l="0" t="0" r="0" b="0"/>
+            <wp:wrapSquare wrapText="largest"/>
+            <wp:docPr id="7" name="Image7"/>
+            <wp:cNvGraphicFramePr>
+              <a:graphicFrameLocks xmlns:a="http://schemas.openxmlformats.org/drawingml/2006/main" noChangeAspect="1"/>
+            </wp:cNvGraphicFramePr>
+            <a:graphic xmlns:a="http://schemas.openxmlformats.org/drawingml/2006/main">
+              <a:graphicData uri="http://schemas.openxmlformats.org/drawingml/2006/picture">
+                <pic:pic xmlns:pic="http://schemas.openxmlformats.org/drawingml/2006/picture">
+                  <pic:nvPicPr>
+                    <pic:cNvPr id="7" name="Image7"/>
+                    <pic:cNvPicPr>
+                      <a:picLocks noChangeAspect="1" noChangeArrowheads="1"/>
+                    </pic:cNvPicPr>
+                  </pic:nvPicPr>
+                  <pic:blipFill>
+                    <a:blip r:embed="rId14"/>
+                    <a:stretch>
+                      <a:fillRect/>
+                    </a:stretch>
+                  </pic:blipFill>
+                  <pic:spPr bwMode="auto">
+                    <a:xfrm>
+                      <a:off x="0" y="0"/>
+                      <a:ext cx="6332220" cy="2905760"/>
+                    </a:xfrm>
+                    <a:prstGeom prst="rect">
+                      <a:avLst/>
+                    </a:prstGeom>
+                    <a:noFill/>
+                  </pic:spPr>
+                </pic:pic>
+              </a:graphicData>
+            </a:graphic>
+          </wp:anchor>
+        </w:drawing>
+      </w:r>
+    </w:p>
+    <w:p>
+      <w:pPr>
+        <w:pStyle w:val="Normal"/>
+        <w:bidi w:val="0"/>
+        <w:jc w:val="start"/>
+        <w:rPr>
+          <w:i w:val="false"/>
+          <w:i w:val="false"/>
+          <w:iCs w:val="false"/>
+        </w:rPr>
+      </w:pPr>
+      <w:r>
+        <w:rPr>
+          <w:i w:val="false"/>
+          <w:iCs w:val="false"/>
+        </w:rPr>
+      </w:r>
+    </w:p>
+    <w:p>
+      <w:pPr>
+        <w:pStyle w:val="Normal"/>
+        <w:bidi w:val="0"/>
+        <w:jc w:val="start"/>
+        <w:rPr>
+          <w:i w:val="false"/>
+          <w:i w:val="false"/>
+          <w:iCs w:val="false"/>
+        </w:rPr>
+      </w:pPr>
+      <w:r>
+        <w:rPr>
+          <w:i w:val="false"/>
+          <w:iCs w:val="false"/>
+        </w:rPr>
+      </w:r>
+    </w:p>
+    <w:p>
+      <w:pPr>
+        <w:pStyle w:val="Normal"/>
+        <w:bidi w:val="0"/>
+        <w:jc w:val="start"/>
+        <w:rPr>
+          <w:i w:val="false"/>
+          <w:i w:val="false"/>
+          <w:iCs w:val="false"/>
+        </w:rPr>
+      </w:pPr>
+      <w:r>
+        <w:rPr>
+          <w:i w:val="false"/>
+          <w:iCs w:val="false"/>
+        </w:rPr>
+      </w:r>
+    </w:p>
+    <w:p>
+      <w:pPr>
+        <w:pStyle w:val="Normal"/>
+        <w:bidi w:val="0"/>
+        <w:jc w:val="start"/>
+        <w:rPr>
+          <w:i w:val="false"/>
+          <w:i w:val="false"/>
+          <w:iCs w:val="false"/>
+        </w:rPr>
+      </w:pPr>
+      <w:r>
+        <w:rPr>
+          <w:i w:val="false"/>
+          <w:iCs w:val="false"/>
+        </w:rPr>
+      </w:r>
+    </w:p>
+    <w:p>
+      <w:pPr>
+        <w:pStyle w:val="Normal"/>
+        <w:bidi w:val="0"/>
+        <w:jc w:val="start"/>
+        <w:rPr>
+          <w:i w:val="false"/>
+          <w:i w:val="false"/>
+          <w:iCs w:val="false"/>
+        </w:rPr>
+      </w:pPr>
+      <w:r>
+        <w:rPr>
+          <w:i w:val="false"/>
+          <w:iCs w:val="false"/>
+        </w:rPr>
+        <w:t>We know how to call tools. Still instead of writing our own Tool codes and calling them, we can use MCP Server that was already created</w:t>
+      </w:r>
+    </w:p>
+    <w:p>
+      <w:pPr>
+        <w:pStyle w:val="Normal"/>
+        <w:bidi w:val="0"/>
+        <w:jc w:val="start"/>
+        <w:rPr>
+          <w:i w:val="false"/>
+          <w:i w:val="false"/>
+          <w:iCs w:val="false"/>
+        </w:rPr>
+      </w:pPr>
+      <w:r>
+        <w:rPr>
+          <w:i w:val="false"/>
+          <w:iCs w:val="false"/>
+        </w:rPr>
+      </w:r>
+    </w:p>
+    <w:p>
+      <w:pPr>
+        <w:pStyle w:val="Normal"/>
+        <w:bidi w:val="0"/>
+        <w:jc w:val="start"/>
+        <w:rPr>
+          <w:i w:val="false"/>
+          <w:i w:val="false"/>
+          <w:iCs w:val="false"/>
+        </w:rPr>
+      </w:pPr>
+      <w:r>
+        <w:rPr>
+          <w:i w:val="false"/>
+          <w:iCs w:val="false"/>
+        </w:rPr>
+        <w:drawing>
+          <wp:anchor behindDoc="0" distT="0" distB="0" distL="0" distR="0" simplePos="0" locked="0" layoutInCell="0" allowOverlap="1" relativeHeight="9">
+            <wp:simplePos x="0" y="0"/>
+            <wp:positionH relativeFrom="column">
+              <wp:align>center</wp:align>
+            </wp:positionH>
+            <wp:positionV relativeFrom="paragraph">
+              <wp:posOffset>635</wp:posOffset>
+            </wp:positionV>
+            <wp:extent cx="5067935" cy="2766060"/>
+            <wp:effectExtent l="0" t="0" r="0" b="0"/>
+            <wp:wrapSquare wrapText="largest"/>
+            <wp:docPr id="8" name="Image8"/>
+            <wp:cNvGraphicFramePr>
+              <a:graphicFrameLocks xmlns:a="http://schemas.openxmlformats.org/drawingml/2006/main" noChangeAspect="1"/>
+            </wp:cNvGraphicFramePr>
+            <a:graphic xmlns:a="http://schemas.openxmlformats.org/drawingml/2006/main">
+              <a:graphicData uri="http://schemas.openxmlformats.org/drawingml/2006/picture">
+                <pic:pic xmlns:pic="http://schemas.openxmlformats.org/drawingml/2006/picture">
+                  <pic:nvPicPr>
+                    <pic:cNvPr id="8" name="Image8"/>
+                    <pic:cNvPicPr>
+                      <a:picLocks noChangeAspect="1" noChangeArrowheads="1"/>
+                    </pic:cNvPicPr>
+                  </pic:nvPicPr>
+                  <pic:blipFill>
+                    <a:blip r:embed="rId15"/>
+                    <a:stretch>
+                      <a:fillRect/>
+                    </a:stretch>
+                  </pic:blipFill>
+                  <pic:spPr bwMode="auto">
+                    <a:xfrm>
+                      <a:off x="0" y="0"/>
+                      <a:ext cx="5067935" cy="2766060"/>
+                    </a:xfrm>
+                    <a:prstGeom prst="rect">
+                      <a:avLst/>
+                    </a:prstGeom>
+                    <a:noFill/>
+                  </pic:spPr>
+                </pic:pic>
+              </a:graphicData>
+            </a:graphic>
+          </wp:anchor>
+        </w:drawing>
+      </w:r>
+    </w:p>
+    <w:p>
+      <w:pPr>
+        <w:pStyle w:val="Normal"/>
+        <w:bidi w:val="0"/>
+        <w:jc w:val="start"/>
+        <w:rPr>
+          <w:i w:val="false"/>
+          <w:i w:val="false"/>
+          <w:iCs w:val="false"/>
+        </w:rPr>
+      </w:pPr>
+      <w:r>
+        <w:rPr>
+          <w:i w:val="false"/>
+          <w:iCs w:val="false"/>
+        </w:rPr>
+      </w:r>
+    </w:p>
+    <w:p>
+      <w:pPr>
+        <w:pStyle w:val="Normal"/>
+        <w:bidi w:val="0"/>
+        <w:jc w:val="start"/>
+        <w:rPr>
+          <w:i w:val="false"/>
+          <w:i w:val="false"/>
+          <w:iCs w:val="false"/>
+        </w:rPr>
+      </w:pPr>
+      <w:r>
+        <w:rPr>
+          <w:i w:val="false"/>
+          <w:iCs w:val="false"/>
+        </w:rPr>
+      </w:r>
+    </w:p>
+    <w:p>
+      <w:pPr>
+        <w:pStyle w:val="Normal"/>
+        <w:bidi w:val="0"/>
+        <w:jc w:val="start"/>
+        <w:rPr>
+          <w:i w:val="false"/>
+          <w:i w:val="false"/>
+          <w:iCs w:val="false"/>
+        </w:rPr>
+      </w:pPr>
+      <w:r>
+        <w:rPr>
+          <w:i w:val="false"/>
+          <w:iCs w:val="false"/>
+        </w:rPr>
+      </w:r>
+    </w:p>
+    <w:p>
+      <w:pPr>
+        <w:pStyle w:val="Normal"/>
+        <w:bidi w:val="0"/>
+        <w:jc w:val="start"/>
+        <w:rPr>
+          <w:i w:val="false"/>
+          <w:i w:val="false"/>
+          <w:iCs w:val="false"/>
+        </w:rPr>
+      </w:pPr>
+      <w:r>
+        <w:rPr>
+          <w:i w:val="false"/>
+          <w:iCs w:val="false"/>
+        </w:rPr>
+      </w:r>
+    </w:p>
+    <w:p>
+      <w:pPr>
+        <w:pStyle w:val="Normal"/>
+        <w:bidi w:val="0"/>
+        <w:jc w:val="start"/>
+        <w:rPr>
+          <w:i w:val="false"/>
+          <w:i w:val="false"/>
+          <w:iCs w:val="false"/>
+        </w:rPr>
+      </w:pPr>
+      <w:r>
+        <w:rPr>
+          <w:i w:val="false"/>
+          <w:iCs w:val="false"/>
+        </w:rPr>
+      </w:r>
+    </w:p>
+    <w:p>
+      <w:pPr>
+        <w:pStyle w:val="Normal"/>
+        <w:bidi w:val="0"/>
+        <w:jc w:val="start"/>
+        <w:rPr>
+          <w:i w:val="false"/>
+          <w:i w:val="false"/>
+          <w:iCs w:val="false"/>
+        </w:rPr>
+      </w:pPr>
+      <w:r>
+        <w:rPr>
+          <w:i w:val="false"/>
+          <w:iCs w:val="false"/>
+        </w:rPr>
+      </w:r>
+    </w:p>
+    <w:p>
+      <w:pPr>
+        <w:pStyle w:val="Normal"/>
+        <w:bidi w:val="0"/>
+        <w:jc w:val="start"/>
+        <w:rPr>
+          <w:i w:val="false"/>
+          <w:i w:val="false"/>
+          <w:iCs w:val="false"/>
+        </w:rPr>
+      </w:pPr>
+      <w:r>
+        <w:rPr>
+          <w:i w:val="false"/>
+          <w:iCs w:val="false"/>
+        </w:rPr>
+      </w:r>
+    </w:p>
+    <w:p>
+      <w:pPr>
+        <w:pStyle w:val="Normal"/>
+        <w:bidi w:val="0"/>
+        <w:jc w:val="start"/>
+        <w:rPr>
+          <w:i w:val="false"/>
+          <w:i w:val="false"/>
+          <w:iCs w:val="false"/>
+        </w:rPr>
+      </w:pPr>
+      <w:r>
+        <w:rPr>
+          <w:i w:val="false"/>
+          <w:iCs w:val="false"/>
+        </w:rPr>
+      </w:r>
+    </w:p>
+    <w:p>
+      <w:pPr>
+        <w:pStyle w:val="Normal"/>
+        <w:bidi w:val="0"/>
+        <w:jc w:val="start"/>
+        <w:rPr>
+          <w:i w:val="false"/>
+          <w:i w:val="false"/>
+          <w:iCs w:val="false"/>
+        </w:rPr>
+      </w:pPr>
+      <w:r>
+        <w:rPr>
+          <w:i w:val="false"/>
+          <w:iCs w:val="false"/>
+        </w:rPr>
+      </w:r>
+    </w:p>
+    <w:p>
+      <w:pPr>
+        <w:pStyle w:val="Normal"/>
+        <w:bidi w:val="0"/>
+        <w:jc w:val="start"/>
+        <w:rPr>
+          <w:i w:val="false"/>
+          <w:i w:val="false"/>
+          <w:iCs w:val="false"/>
+        </w:rPr>
+      </w:pPr>
+      <w:r>
+        <w:rPr>
+          <w:i w:val="false"/>
+          <w:iCs w:val="false"/>
+        </w:rPr>
+      </w:r>
+    </w:p>
+    <w:p>
+      <w:pPr>
+        <w:pStyle w:val="Normal"/>
+        <w:bidi w:val="0"/>
+        <w:jc w:val="start"/>
+        <w:rPr>
+          <w:i w:val="false"/>
+          <w:i w:val="false"/>
+          <w:iCs w:val="false"/>
+        </w:rPr>
+      </w:pPr>
+      <w:r>
+        <w:rPr>
+          <w:i w:val="false"/>
+          <w:iCs w:val="false"/>
+        </w:rPr>
+      </w:r>
+    </w:p>
+    <w:p>
+      <w:pPr>
+        <w:pStyle w:val="Normal"/>
+        <w:bidi w:val="0"/>
+        <w:jc w:val="start"/>
+        <w:rPr>
+          <w:i w:val="false"/>
+          <w:i w:val="false"/>
+          <w:iCs w:val="false"/>
+        </w:rPr>
+      </w:pPr>
+      <w:r>
+        <w:rPr>
+          <w:i w:val="false"/>
+          <w:iCs w:val="false"/>
+        </w:rPr>
+      </w:r>
+    </w:p>
+    <w:p>
+      <w:pPr>
+        <w:pStyle w:val="Normal"/>
+        <w:bidi w:val="0"/>
+        <w:jc w:val="start"/>
+        <w:rPr>
+          <w:i w:val="false"/>
+          <w:i w:val="false"/>
+          <w:iCs w:val="false"/>
+        </w:rPr>
+      </w:pPr>
+      <w:r>
+        <w:rPr>
+          <w:i w:val="false"/>
+          <w:iCs w:val="false"/>
+        </w:rPr>
+      </w:r>
+    </w:p>
+    <w:p>
+      <w:pPr>
+        <w:pStyle w:val="Normal"/>
+        <w:bidi w:val="0"/>
+        <w:jc w:val="start"/>
+        <w:rPr>
+          <w:i w:val="false"/>
+          <w:i w:val="false"/>
+          <w:iCs w:val="false"/>
+        </w:rPr>
+      </w:pPr>
+      <w:r>
+        <w:rPr>
+          <w:i w:val="false"/>
+          <w:iCs w:val="false"/>
+        </w:rPr>
+      </w:r>
+    </w:p>
+    <w:p>
+      <w:pPr>
+        <w:pStyle w:val="Normal"/>
+        <w:bidi w:val="0"/>
+        <w:jc w:val="start"/>
+        <w:rPr>
+          <w:i w:val="false"/>
+          <w:i w:val="false"/>
+          <w:iCs w:val="false"/>
+        </w:rPr>
+      </w:pPr>
+      <w:r>
+        <w:rPr>
+          <w:i w:val="false"/>
+          <w:iCs w:val="false"/>
+        </w:rPr>
+      </w:r>
+    </w:p>
+    <w:p>
+      <w:pPr>
+        <w:pStyle w:val="Normal"/>
+        <w:bidi w:val="0"/>
+        <w:jc w:val="start"/>
+        <w:rPr>
+          <w:i w:val="false"/>
+          <w:i w:val="false"/>
+          <w:iCs w:val="false"/>
+        </w:rPr>
+      </w:pPr>
+      <w:r>
+        <w:rPr>
+          <w:i w:val="false"/>
+          <w:iCs w:val="false"/>
+        </w:rPr>
+      </w:r>
+    </w:p>
+    <w:p>
+      <w:pPr>
+        <w:pStyle w:val="Normal"/>
+        <w:bidi w:val="0"/>
+        <w:jc w:val="start"/>
+        <w:rPr>
+          <w:i w:val="false"/>
+          <w:i w:val="false"/>
+          <w:iCs w:val="false"/>
+        </w:rPr>
+      </w:pPr>
+      <w:r>
+        <w:rPr>
+          <w:i w:val="false"/>
+          <w:iCs w:val="false"/>
+        </w:rPr>
+        <w:t>mcp-server-filesystem /path/to/dir1 /path/to/dir2</w:t>
+      </w:r>
+    </w:p>
+    <w:p>
+      <w:pPr>
+        <w:pStyle w:val="Normal"/>
+        <w:bidi w:val="0"/>
+        <w:jc w:val="start"/>
+        <w:rPr>
+          <w:i w:val="false"/>
+          <w:i w:val="false"/>
+          <w:iCs w:val="false"/>
+        </w:rPr>
+      </w:pPr>
+      <w:r>
+        <w:rPr>
+          <w:i w:val="false"/>
+          <w:iCs w:val="false"/>
+        </w:rPr>
+        <w:t>Any MCP Server can either run on local machine or remote machine. For now, we are going to run on local</w:t>
+      </w:r>
+    </w:p>
+    <w:p>
+      <w:pPr>
+        <w:pStyle w:val="Normal"/>
+        <w:bidi w:val="0"/>
+        <w:jc w:val="start"/>
+        <w:rPr>
+          <w:i w:val="false"/>
+          <w:i w:val="false"/>
+          <w:iCs w:val="false"/>
+        </w:rPr>
+      </w:pPr>
+      <w:r>
+        <w:rPr>
+          <w:i w:val="false"/>
+          <w:iCs w:val="false"/>
+        </w:rPr>
+      </w:r>
+    </w:p>
+    <w:p>
+      <w:pPr>
+        <w:pStyle w:val="Normal"/>
+        <w:bidi w:val="0"/>
+        <w:jc w:val="start"/>
+        <w:rPr>
+          <w:i w:val="false"/>
+          <w:i w:val="false"/>
+          <w:iCs w:val="false"/>
+        </w:rPr>
+      </w:pPr>
+      <w:r>
+        <w:rPr>
+          <w:i w:val="false"/>
+          <w:iCs w:val="false"/>
+        </w:rPr>
+        <w:t>We can run with either Docker or NPX</w:t>
+      </w:r>
+    </w:p>
+    <w:p>
+      <w:pPr>
+        <w:pStyle w:val="Normal"/>
+        <w:bidi w:val="0"/>
+        <w:jc w:val="start"/>
+        <w:rPr>
+          <w:i w:val="false"/>
+          <w:i w:val="false"/>
+          <w:iCs w:val="false"/>
+        </w:rPr>
+      </w:pPr>
+      <w:r>
+        <w:rPr>
+          <w:i w:val="false"/>
+          <w:iCs w:val="false"/>
+        </w:rPr>
+      </w:r>
+    </w:p>
+    <w:p>
+      <w:pPr>
+        <w:pStyle w:val="Normal"/>
+        <w:bidi w:val="0"/>
+        <w:jc w:val="start"/>
+        <w:rPr>
+          <w:i w:val="false"/>
+          <w:i w:val="false"/>
+          <w:iCs w:val="false"/>
+        </w:rPr>
+      </w:pPr>
+      <w:r>
+        <w:rPr>
+          <w:i w:val="false"/>
+          <w:iCs w:val="false"/>
+        </w:rPr>
+      </w:r>
+    </w:p>
+    <w:p>
+      <w:pPr>
+        <w:pStyle w:val="Normal"/>
+        <w:bidi w:val="0"/>
+        <w:jc w:val="start"/>
+        <w:rPr>
+          <w:i w:val="false"/>
+          <w:i w:val="false"/>
+          <w:iCs w:val="false"/>
+        </w:rPr>
+      </w:pPr>
+      <w:r>
+        <w:rPr>
+          <w:i w:val="false"/>
+          <w:iCs w:val="false"/>
+        </w:rPr>
+      </w:r>
+    </w:p>
+    <w:p>
+      <w:pPr>
+        <w:pStyle w:val="Normal"/>
+        <w:bidi w:val="0"/>
+        <w:jc w:val="start"/>
+        <w:rPr>
+          <w:i w:val="false"/>
+          <w:i w:val="false"/>
+          <w:iCs w:val="false"/>
+        </w:rPr>
+      </w:pPr>
+      <w:r>
+        <w:rPr>
+          <w:i w:val="false"/>
+          <w:iCs w:val="false"/>
+        </w:rPr>
+      </w:r>
+    </w:p>
+    <w:p>
+      <w:pPr>
+        <w:pStyle w:val="Normal"/>
+        <w:bidi w:val="0"/>
+        <w:jc w:val="start"/>
+        <w:rPr>
+          <w:i w:val="false"/>
+          <w:i w:val="false"/>
+          <w:iCs w:val="false"/>
+        </w:rPr>
+      </w:pPr>
+      <w:r>
+        <w:rPr>
+          <w:i w:val="false"/>
+          <w:iCs w:val="false"/>
+        </w:rPr>
+      </w:r>
+    </w:p>
+    <w:p>
+      <w:pPr>
+        <w:pStyle w:val="Normal"/>
+        <w:bidi w:val="0"/>
+        <w:jc w:val="start"/>
+        <w:rPr>
+          <w:i w:val="false"/>
+          <w:i w:val="false"/>
+          <w:iCs w:val="false"/>
+        </w:rPr>
+      </w:pPr>
+      <w:r>
+        <w:rPr>
+          <w:i w:val="false"/>
+          <w:iCs w:val="false"/>
+        </w:rPr>
+      </w:r>
+    </w:p>
+    <w:p>
+      <w:pPr>
+        <w:pStyle w:val="Normal"/>
+        <w:bidi w:val="0"/>
+        <w:jc w:val="start"/>
+        <w:rPr>
+          <w:i w:val="false"/>
+          <w:i w:val="false"/>
+          <w:iCs w:val="false"/>
+        </w:rPr>
+      </w:pPr>
+      <w:r>
+        <w:rPr>
+          <w:i w:val="false"/>
+          <w:iCs w:val="false"/>
+        </w:rPr>
+        <w:drawing>
+          <wp:anchor behindDoc="0" distT="0" distB="0" distL="0" distR="0" simplePos="0" locked="0" layoutInCell="0" allowOverlap="1" relativeHeight="10">
+            <wp:simplePos x="0" y="0"/>
+            <wp:positionH relativeFrom="column">
+              <wp:align>center</wp:align>
+            </wp:positionH>
+            <wp:positionV relativeFrom="paragraph">
+              <wp:posOffset>635</wp:posOffset>
+            </wp:positionV>
+            <wp:extent cx="6200775" cy="4857115"/>
+            <wp:effectExtent l="0" t="0" r="0" b="0"/>
+            <wp:wrapSquare wrapText="largest"/>
+            <wp:docPr id="9" name="Image9"/>
+            <wp:cNvGraphicFramePr>
+              <a:graphicFrameLocks xmlns:a="http://schemas.openxmlformats.org/drawingml/2006/main" noChangeAspect="1"/>
+            </wp:cNvGraphicFramePr>
+            <a:graphic xmlns:a="http://schemas.openxmlformats.org/drawingml/2006/main">
+              <a:graphicData uri="http://schemas.openxmlformats.org/drawingml/2006/picture">
+                <pic:pic xmlns:pic="http://schemas.openxmlformats.org/drawingml/2006/picture">
+                  <pic:nvPicPr>
+                    <pic:cNvPr id="9" name="Image9"/>
+                    <pic:cNvPicPr>
+                      <a:picLocks noChangeAspect="1" noChangeArrowheads="1"/>
+                    </pic:cNvPicPr>
+                  </pic:nvPicPr>
+                  <pic:blipFill>
+                    <a:blip r:embed="rId16"/>
+                    <a:stretch>
+                      <a:fillRect/>
+                    </a:stretch>
+                  </pic:blipFill>
+                  <pic:spPr bwMode="auto">
+                    <a:xfrm>
+                      <a:off x="0" y="0"/>
+                      <a:ext cx="6200775" cy="4857115"/>
+                    </a:xfrm>
+                    <a:prstGeom prst="rect">
+                      <a:avLst/>
+                    </a:prstGeom>
+                    <a:noFill/>
+                  </pic:spPr>
+                </pic:pic>
+              </a:graphicData>
+            </a:graphic>
+          </wp:anchor>
+        </w:drawing>
+      </w:r>
+    </w:p>
+    <w:p>
+      <w:pPr>
+        <w:pStyle w:val="Normal"/>
+        <w:bidi w:val="0"/>
+        <w:jc w:val="start"/>
+        <w:rPr>
+          <w:i w:val="false"/>
+          <w:i w:val="false"/>
+          <w:iCs w:val="false"/>
+        </w:rPr>
+      </w:pPr>
+      <w:r>
+        <w:rPr>
+          <w:i w:val="false"/>
+          <w:iCs w:val="false"/>
+        </w:rPr>
+        <w:t xml:space="preserve">To create MCP Client: </w:t>
+      </w:r>
+      <w:r>
+        <w:rPr>
+          <w:rFonts w:ascii="JetBrains Mono" w:hAnsi="JetBrains Mono"/>
+          <w:b/>
+          <w:bCs/>
+          <w:i w:val="false"/>
+          <w:color w:val="CF8E6D"/>
+          <w:sz w:val="20"/>
+        </w:rPr>
+        <w:t>spring.ai.mcp.client.stdio.servers-configuration</w:t>
+      </w:r>
+      <w:r>
+        <w:rPr>
+          <w:rFonts w:ascii="JetBrains Mono" w:hAnsi="JetBrains Mono"/>
+          <w:b/>
+          <w:bCs/>
+          <w:i w:val="false"/>
+          <w:color w:val="808080"/>
+          <w:sz w:val="20"/>
+        </w:rPr>
+        <w:t>=</w:t>
+      </w:r>
+      <w:r>
+        <w:rPr>
+          <w:rFonts w:ascii="JetBrains Mono" w:hAnsi="JetBrains Mono"/>
+          <w:b/>
+          <w:bCs/>
+          <w:i w:val="false"/>
+          <w:color w:val="6AAB73"/>
+          <w:sz w:val="20"/>
+        </w:rPr>
+        <w:t>classpath:mcp-servers.json</w:t>
+      </w:r>
+      <w:r>
+        <w:rPr>
+          <w:rFonts w:ascii="JetBrains Mono" w:hAnsi="JetBrains Mono"/>
+          <w:b w:val="false"/>
+          <w:i w:val="false"/>
+          <w:color w:val="6AAB73"/>
+          <w:sz w:val="20"/>
+        </w:rPr>
+        <w:br/>
+      </w:r>
+    </w:p>
+    <w:p>
+      <w:pPr>
+        <w:pStyle w:val="Normal"/>
+        <w:bidi w:val="0"/>
+        <w:jc w:val="start"/>
+        <w:rPr>
+          <w:i w:val="false"/>
+          <w:i w:val="false"/>
+          <w:iCs w:val="false"/>
+        </w:rPr>
+      </w:pPr>
+      <w:r>
+        <w:rPr/>
+        <w:t>we are using stdio because it is on local</w:t>
+      </w:r>
+    </w:p>
+    <w:p>
+      <w:pPr>
+        <w:pStyle w:val="Normal"/>
+        <w:bidi w:val="0"/>
+        <w:jc w:val="start"/>
+        <w:rPr>
+          <w:i w:val="false"/>
+          <w:i w:val="false"/>
+          <w:iCs w:val="false"/>
+        </w:rPr>
+      </w:pPr>
+      <w:r>
+        <w:rPr>
+          <w:i w:val="false"/>
+          <w:iCs w:val="false"/>
+        </w:rPr>
+      </w:r>
+    </w:p>
+    <w:p>
+      <w:pPr>
+        <w:pStyle w:val="Normal"/>
+        <w:bidi w:val="0"/>
+        <w:jc w:val="start"/>
+        <w:rPr>
+          <w:i w:val="false"/>
+          <w:i w:val="false"/>
+          <w:iCs w:val="false"/>
+        </w:rPr>
+      </w:pPr>
+      <w:hyperlink r:id="rId17">
+        <w:r>
+          <w:rPr>
+            <w:rStyle w:val="Hyperlink"/>
+            <w:i w:val="false"/>
+            <w:iCs w:val="false"/>
+          </w:rPr>
+          <w:t>https://docs.spring.io/spring-ai/reference/api/mcp/mcp-overview.html</w:t>
+        </w:r>
+      </w:hyperlink>
+    </w:p>
+    <w:p>
+      <w:pPr>
+        <w:pStyle w:val="Normal"/>
+        <w:bidi w:val="0"/>
+        <w:jc w:val="start"/>
+        <w:rPr>
+          <w:i w:val="false"/>
+          <w:i w:val="false"/>
+          <w:iCs w:val="false"/>
+        </w:rPr>
+      </w:pPr>
+      <w:r>
+        <w:rPr>
+          <w:i w:val="false"/>
+          <w:iCs w:val="false"/>
+        </w:rPr>
+      </w:r>
+    </w:p>
+    <w:p>
+      <w:pPr>
+        <w:pStyle w:val="Normal"/>
+        <w:bidi w:val="0"/>
+        <w:jc w:val="start"/>
+        <w:rPr>
+          <w:i w:val="false"/>
+          <w:i w:val="false"/>
+          <w:iCs w:val="false"/>
+        </w:rPr>
+      </w:pPr>
+      <w:r>
+        <w:rPr>
+          <w:i w:val="false"/>
+          <w:iCs w:val="false"/>
+        </w:rPr>
+        <w:drawing>
+          <wp:anchor behindDoc="0" distT="0" distB="0" distL="0" distR="0" simplePos="0" locked="0" layoutInCell="0" allowOverlap="1" relativeHeight="11">
+            <wp:simplePos x="0" y="0"/>
+            <wp:positionH relativeFrom="column">
+              <wp:align>center</wp:align>
+            </wp:positionH>
+            <wp:positionV relativeFrom="paragraph">
+              <wp:posOffset>635</wp:posOffset>
+            </wp:positionV>
+            <wp:extent cx="6332220" cy="6184900"/>
+            <wp:effectExtent l="0" t="0" r="0" b="0"/>
+            <wp:wrapSquare wrapText="largest"/>
+            <wp:docPr id="10" name="Image10"/>
+            <wp:cNvGraphicFramePr>
+              <a:graphicFrameLocks xmlns:a="http://schemas.openxmlformats.org/drawingml/2006/main" noChangeAspect="1"/>
+            </wp:cNvGraphicFramePr>
+            <a:graphic xmlns:a="http://schemas.openxmlformats.org/drawingml/2006/main">
+              <a:graphicData uri="http://schemas.openxmlformats.org/drawingml/2006/picture">
+                <pic:pic xmlns:pic="http://schemas.openxmlformats.org/drawingml/2006/picture">
+                  <pic:nvPicPr>
+                    <pic:cNvPr id="10" name="Image10"/>
+                    <pic:cNvPicPr>
+                      <a:picLocks noChangeAspect="1" noChangeArrowheads="1"/>
+                    </pic:cNvPicPr>
+                  </pic:nvPicPr>
+                  <pic:blipFill>
+                    <a:blip r:embed="rId18"/>
+                    <a:stretch>
+                      <a:fillRect/>
+                    </a:stretch>
+                  </pic:blipFill>
+                  <pic:spPr bwMode="auto">
+                    <a:xfrm>
+                      <a:off x="0" y="0"/>
+                      <a:ext cx="6332220" cy="6184900"/>
+                    </a:xfrm>
+                    <a:prstGeom prst="rect">
+                      <a:avLst/>
+                    </a:prstGeom>
+                    <a:noFill/>
+                  </pic:spPr>
+                </pic:pic>
+              </a:graphicData>
+            </a:graphic>
+          </wp:anchor>
+        </w:drawing>
+      </w:r>
+    </w:p>
+    <w:p>
+      <w:pPr>
+        <w:pStyle w:val="Normal"/>
+        <w:bidi w:val="0"/>
+        <w:jc w:val="start"/>
+        <w:rPr>
+          <w:i w:val="false"/>
+          <w:i w:val="false"/>
+          <w:iCs w:val="false"/>
+        </w:rPr>
+      </w:pPr>
+      <w:r>
+        <w:rPr>
+          <w:i w:val="false"/>
+          <w:iCs w:val="false"/>
+        </w:rPr>
+      </w:r>
+    </w:p>
+    <w:p>
+      <w:pPr>
+        <w:pStyle w:val="Normal"/>
+        <w:bidi w:val="0"/>
+        <w:jc w:val="start"/>
+        <w:rPr>
+          <w:i w:val="false"/>
+          <w:i w:val="false"/>
+          <w:iCs w:val="false"/>
+        </w:rPr>
+      </w:pPr>
+      <w:r>
+        <w:rPr>
+          <w:i w:val="false"/>
+          <w:iCs w:val="false"/>
+        </w:rPr>
+        <w:t>For a Java client to connect to MCP server running on local, we got to use stdio</w:t>
+      </w:r>
+    </w:p>
+    <w:p>
+      <w:pPr>
+        <w:pStyle w:val="Normal"/>
+        <w:bidi w:val="0"/>
+        <w:jc w:val="start"/>
+        <w:rPr>
+          <w:i w:val="false"/>
+          <w:i w:val="false"/>
+          <w:iCs w:val="false"/>
+        </w:rPr>
+      </w:pPr>
+      <w:r>
+        <w:rPr>
+          <w:i w:val="false"/>
+          <w:iCs w:val="false"/>
+        </w:rPr>
+        <w:t>For Java client to connect to MCP server running on remote, we got to use sse</w:t>
+      </w:r>
+    </w:p>
+    <w:p>
+      <w:pPr>
+        <w:pStyle w:val="Normal"/>
+        <w:bidi w:val="0"/>
+        <w:jc w:val="start"/>
+        <w:rPr>
+          <w:i w:val="false"/>
+          <w:i w:val="false"/>
+          <w:iCs w:val="false"/>
+        </w:rPr>
+      </w:pPr>
+      <w:r>
+        <w:rPr>
+          <w:i w:val="false"/>
+          <w:iCs w:val="false"/>
+        </w:rPr>
+        <w:t>sse is deprecated, new one is Streamable-HTTP</w:t>
+      </w:r>
+    </w:p>
+    <w:p>
+      <w:pPr>
+        <w:pStyle w:val="Normal"/>
+        <w:bidi w:val="0"/>
+        <w:jc w:val="start"/>
+        <w:rPr>
+          <w:i w:val="false"/>
+          <w:i w:val="false"/>
+          <w:iCs w:val="false"/>
+        </w:rPr>
+      </w:pPr>
+      <w:r>
+        <w:rPr>
+          <w:i w:val="false"/>
+          <w:iCs w:val="false"/>
+        </w:rPr>
+        <w:t>Which MCP Server to connect and which features we want to expose, must be specified in mcp-servers.json</w:t>
+      </w:r>
+    </w:p>
+    <w:p>
+      <w:pPr>
+        <w:pStyle w:val="Normal"/>
+        <w:bidi w:val="0"/>
+        <w:jc w:val="start"/>
+        <w:rPr>
+          <w:i w:val="false"/>
+          <w:i w:val="false"/>
+          <w:iCs w:val="false"/>
+        </w:rPr>
+      </w:pPr>
+      <w:r>
+        <w:rPr>
+          <w:rFonts w:ascii="JetBrains Mono" w:hAnsi="JetBrains Mono"/>
+          <w:b w:val="false"/>
+          <w:color w:val="CF8E6D"/>
+          <w:sz w:val="20"/>
+        </w:rPr>
+        <w:t>servers-configuration</w:t>
+      </w:r>
+      <w:r>
+        <w:rPr>
+          <w:rFonts w:ascii="JetBrains Mono" w:hAnsi="JetBrains Mono"/>
+          <w:b w:val="false"/>
+          <w:color w:val="808080"/>
+          <w:sz w:val="20"/>
+        </w:rPr>
+        <w:t>=</w:t>
+      </w:r>
+      <w:r>
+        <w:rPr>
+          <w:rFonts w:ascii="JetBrains Mono" w:hAnsi="JetBrains Mono"/>
+          <w:b w:val="false"/>
+          <w:color w:val="6AAB73"/>
+          <w:sz w:val="20"/>
+        </w:rPr>
+        <w:t xml:space="preserve">classpath:mcp-servers.json </w:t>
+      </w:r>
+    </w:p>
+    <w:p>
+      <w:pPr>
+        <w:pStyle w:val="Normal"/>
+        <w:bidi w:val="0"/>
+        <w:jc w:val="start"/>
+        <w:rPr>
+          <w:i w:val="false"/>
+          <w:i w:val="false"/>
+          <w:iCs w:val="false"/>
+        </w:rPr>
+      </w:pPr>
+      <w:r>
+        <w:rPr>
+          <w:i w:val="false"/>
+          <w:iCs w:val="false"/>
+        </w:rPr>
+        <w:t>in the resources folder, lets create mcp-servers.json</w:t>
+      </w:r>
+    </w:p>
+    <w:p>
+      <w:pPr>
+        <w:pStyle w:val="Normal"/>
+        <w:bidi w:val="0"/>
+        <w:jc w:val="start"/>
+        <w:rPr>
+          <w:i w:val="false"/>
+          <w:i w:val="false"/>
+          <w:iCs w:val="false"/>
+        </w:rPr>
+      </w:pPr>
+      <w:r>
+        <w:rPr>
+          <w:i w:val="false"/>
+          <w:iCs w:val="false"/>
+        </w:rPr>
+      </w:r>
+    </w:p>
+    <w:p>
+      <w:pPr>
+        <w:pStyle w:val="Normal"/>
+        <w:bidi w:val="0"/>
+        <w:jc w:val="start"/>
+        <w:rPr>
+          <w:i w:val="false"/>
+          <w:i w:val="false"/>
+          <w:iCs w:val="false"/>
+        </w:rPr>
+      </w:pPr>
+      <w:r>
+        <w:rPr>
+          <w:i w:val="false"/>
+          <w:iCs w:val="false"/>
+        </w:rPr>
+      </w:r>
+    </w:p>
+    <w:p>
+      <w:pPr>
+        <w:pStyle w:val="Normal"/>
+        <w:bidi w:val="0"/>
+        <w:jc w:val="start"/>
+        <w:rPr>
+          <w:i w:val="false"/>
+          <w:i w:val="false"/>
+          <w:iCs w:val="false"/>
+        </w:rPr>
+      </w:pPr>
+      <w:r>
+        <w:rPr>
+          <w:i w:val="false"/>
+          <w:iCs w:val="false"/>
+        </w:rPr>
+      </w:r>
+    </w:p>
+    <w:p>
+      <w:pPr>
+        <w:pStyle w:val="Normal"/>
+        <w:bidi w:val="0"/>
+        <w:jc w:val="start"/>
+        <w:rPr>
+          <w:i w:val="false"/>
+          <w:i w:val="false"/>
+          <w:iCs w:val="false"/>
+        </w:rPr>
+      </w:pPr>
+      <w:r>
+        <w:rPr>
+          <w:i w:val="false"/>
+          <w:iCs w:val="false"/>
+        </w:rPr>
+      </w:r>
+    </w:p>
+    <w:p>
+      <w:pPr>
+        <w:pStyle w:val="Normal"/>
+        <w:bidi w:val="0"/>
+        <w:jc w:val="start"/>
+        <w:rPr>
+          <w:i w:val="false"/>
+          <w:i w:val="false"/>
+          <w:iCs w:val="false"/>
+        </w:rPr>
+      </w:pPr>
+      <w:r>
+        <w:rPr>
+          <w:i w:val="false"/>
+          <w:iCs w:val="false"/>
+        </w:rPr>
+      </w:r>
+    </w:p>
+    <w:p>
+      <w:pPr>
+        <w:pStyle w:val="Normal"/>
+        <w:bidi w:val="0"/>
+        <w:jc w:val="start"/>
+        <w:rPr>
+          <w:i w:val="false"/>
+          <w:i w:val="false"/>
+          <w:iCs w:val="false"/>
+        </w:rPr>
+      </w:pPr>
+      <w:r>
+        <w:rPr>
+          <w:i w:val="false"/>
+          <w:iCs w:val="false"/>
+        </w:rPr>
+        <w:t>I have copy-pasted the NPX code</w:t>
+      </w:r>
+    </w:p>
+    <w:p>
+      <w:pPr>
+        <w:pStyle w:val="Normal"/>
+        <w:bidi w:val="0"/>
+        <w:jc w:val="start"/>
+        <w:rPr>
+          <w:i w:val="false"/>
+          <w:i w:val="false"/>
+          <w:iCs w:val="false"/>
+        </w:rPr>
+      </w:pPr>
+      <w:r>
+        <w:rPr>
+          <w:i w:val="false"/>
+          <w:iCs w:val="false"/>
+        </w:rPr>
+      </w:r>
+    </w:p>
+    <w:p>
+      <w:pPr>
+        <w:pStyle w:val="Normal"/>
+        <w:bidi w:val="0"/>
+        <w:jc w:val="start"/>
+        <w:rPr>
+          <w:i w:val="false"/>
+          <w:i w:val="false"/>
+          <w:iCs w:val="false"/>
+        </w:rPr>
+      </w:pPr>
+      <w:r>
+        <w:rPr>
+          <w:i w:val="false"/>
+          <w:iCs w:val="false"/>
+        </w:rPr>
+        <w:t>{</w:t>
+        <w:br/>
+        <w:t xml:space="preserve">  "mcpServers": {</w:t>
+        <w:br/>
+        <w:t xml:space="preserve">    "filesystem": {</w:t>
+        <w:br/>
+        <w:t xml:space="preserve">      "command": "npx",</w:t>
+        <w:br/>
+        <w:t xml:space="preserve">      "args": [</w:t>
+        <w:br/>
+        <w:t xml:space="preserve">        "-y",</w:t>
+        <w:br/>
+        <w:t xml:space="preserve">        "@modelcontextprotocol/server-filesystem",</w:t>
+        <w:br/>
+        <w:t xml:space="preserve">        "/Users/username/Desktop",</w:t>
+        <w:br/>
+        <w:t xml:space="preserve">        "/path/to/other/allowed/dir"</w:t>
+        <w:br/>
+        <w:t xml:space="preserve">      ]</w:t>
+        <w:br/>
+        <w:t xml:space="preserve">    }</w:t>
+        <w:br/>
+        <w:t xml:space="preserve">  }</w:t>
+        <w:br/>
+        <w:t>}</w:t>
+      </w:r>
+    </w:p>
+    <w:p>
+      <w:pPr>
+        <w:pStyle w:val="Normal"/>
+        <w:bidi w:val="0"/>
+        <w:jc w:val="start"/>
+        <w:rPr>
+          <w:i w:val="false"/>
+          <w:i w:val="false"/>
+          <w:iCs w:val="false"/>
+        </w:rPr>
+      </w:pPr>
+      <w:r>
+        <w:rPr>
+          <w:i w:val="false"/>
+          <w:iCs w:val="false"/>
+        </w:rPr>
+      </w:r>
+    </w:p>
+    <w:p>
+      <w:pPr>
+        <w:pStyle w:val="Normal"/>
+        <w:bidi w:val="0"/>
+        <w:jc w:val="start"/>
+        <w:rPr>
+          <w:i w:val="false"/>
+          <w:i w:val="false"/>
+          <w:iCs w:val="false"/>
+        </w:rPr>
+      </w:pPr>
+      <w:r>
+        <w:rPr>
+          <w:i w:val="false"/>
+          <w:iCs w:val="false"/>
+        </w:rPr>
+      </w:r>
+    </w:p>
+    <w:p>
+      <w:pPr>
+        <w:pStyle w:val="Normal"/>
+        <w:bidi w:val="0"/>
+        <w:jc w:val="start"/>
+        <w:rPr>
+          <w:i w:val="false"/>
+          <w:i w:val="false"/>
+          <w:iCs w:val="false"/>
+        </w:rPr>
+      </w:pPr>
+      <w:r>
+        <w:rPr>
+          <w:i w:val="false"/>
+          <w:iCs w:val="false"/>
+        </w:rPr>
+        <w:t>Check Node is installed</w:t>
+      </w:r>
+    </w:p>
+    <w:p>
+      <w:pPr>
+        <w:pStyle w:val="Normal"/>
+        <w:bidi w:val="0"/>
+        <w:jc w:val="start"/>
+        <w:rPr>
+          <w:i w:val="false"/>
+          <w:i w:val="false"/>
+          <w:iCs w:val="false"/>
+        </w:rPr>
+      </w:pPr>
+      <w:r>
+        <w:rPr>
+          <w:i w:val="false"/>
+          <w:iCs w:val="false"/>
+        </w:rPr>
+        <w:drawing>
+          <wp:anchor behindDoc="0" distT="0" distB="0" distL="0" distR="0" simplePos="0" locked="0" layoutInCell="0" allowOverlap="1" relativeHeight="12">
+            <wp:simplePos x="0" y="0"/>
+            <wp:positionH relativeFrom="column">
+              <wp:align>center</wp:align>
+            </wp:positionH>
+            <wp:positionV relativeFrom="paragraph">
+              <wp:posOffset>635</wp:posOffset>
+            </wp:positionV>
+            <wp:extent cx="6332220" cy="689610"/>
+            <wp:effectExtent l="0" t="0" r="0" b="0"/>
+            <wp:wrapSquare wrapText="largest"/>
+            <wp:docPr id="11" name="Image11"/>
+            <wp:cNvGraphicFramePr>
+              <a:graphicFrameLocks xmlns:a="http://schemas.openxmlformats.org/drawingml/2006/main" noChangeAspect="1"/>
+            </wp:cNvGraphicFramePr>
+            <a:graphic xmlns:a="http://schemas.openxmlformats.org/drawingml/2006/main">
+              <a:graphicData uri="http://schemas.openxmlformats.org/drawingml/2006/picture">
+                <pic:pic xmlns:pic="http://schemas.openxmlformats.org/drawingml/2006/picture">
+                  <pic:nvPicPr>
+                    <pic:cNvPr id="11" name="Image11"/>
+                    <pic:cNvPicPr>
+                      <a:picLocks noChangeAspect="1" noChangeArrowheads="1"/>
+                    </pic:cNvPicPr>
+                  </pic:nvPicPr>
+                  <pic:blipFill>
+                    <a:blip r:embed="rId19"/>
+                    <a:stretch>
+                      <a:fillRect/>
+                    </a:stretch>
+                  </pic:blipFill>
+                  <pic:spPr bwMode="auto">
+                    <a:xfrm>
+                      <a:off x="0" y="0"/>
+                      <a:ext cx="6332220" cy="689610"/>
+                    </a:xfrm>
+                    <a:prstGeom prst="rect">
+                      <a:avLst/>
+                    </a:prstGeom>
+                    <a:noFill/>
+                  </pic:spPr>
+                </pic:pic>
+              </a:graphicData>
+            </a:graphic>
+          </wp:anchor>
+        </w:drawing>
+      </w:r>
+    </w:p>
+    <w:p>
+      <w:pPr>
+        <w:pStyle w:val="Normal"/>
+        <w:bidi w:val="0"/>
+        <w:jc w:val="start"/>
+        <w:rPr>
+          <w:i w:val="false"/>
+          <w:i w:val="false"/>
+          <w:iCs w:val="false"/>
+        </w:rPr>
+      </w:pPr>
+      <w:r>
+        <w:rPr>
+          <w:i w:val="false"/>
+          <w:iCs w:val="false"/>
+        </w:rPr>
+      </w:r>
+    </w:p>
+    <w:p>
+      <w:pPr>
+        <w:pStyle w:val="Normal"/>
+        <w:bidi w:val="0"/>
+        <w:jc w:val="start"/>
+        <w:rPr>
+          <w:i w:val="false"/>
+          <w:i w:val="false"/>
+          <w:iCs w:val="false"/>
+        </w:rPr>
+      </w:pPr>
+      <w:r>
+        <w:rPr>
+          <w:i w:val="false"/>
+          <w:iCs w:val="false"/>
+        </w:rPr>
+        <w:t>Ensure Node is in System Environment variables</w:t>
+      </w:r>
+    </w:p>
+    <w:p>
+      <w:pPr>
+        <w:pStyle w:val="Normal"/>
+        <w:bidi w:val="0"/>
+        <w:jc w:val="start"/>
+        <w:rPr>
+          <w:i w:val="false"/>
+          <w:i w:val="false"/>
+          <w:iCs w:val="false"/>
+        </w:rPr>
+      </w:pPr>
+      <w:r>
+        <w:rPr>
+          <w:i w:val="false"/>
+          <w:iCs w:val="false"/>
+        </w:rPr>
+      </w:r>
+    </w:p>
+    <w:p>
+      <w:pPr>
+        <w:pStyle w:val="Normal"/>
+        <w:bidi w:val="0"/>
+        <w:jc w:val="start"/>
+        <w:rPr>
+          <w:i w:val="false"/>
+          <w:i w:val="false"/>
+          <w:iCs w:val="false"/>
+        </w:rPr>
+      </w:pPr>
+      <w:r>
+        <w:rPr>
+          <w:i w:val="false"/>
+          <w:iCs w:val="false"/>
+        </w:rPr>
+      </w:r>
+    </w:p>
+    <w:p>
+      <w:pPr>
+        <w:pStyle w:val="Normal"/>
+        <w:bidi w:val="0"/>
+        <w:jc w:val="start"/>
+        <w:rPr>
+          <w:i w:val="false"/>
+          <w:i w:val="false"/>
+          <w:iCs w:val="false"/>
+        </w:rPr>
+      </w:pPr>
+      <w:r>
+        <w:rPr>
+          <w:i w:val="false"/>
+          <w:iCs w:val="false"/>
+        </w:rPr>
+        <w:t>This is for Windows add in the mcp-servers.json</w:t>
+      </w:r>
+    </w:p>
+    <w:p>
+      <w:pPr>
+        <w:pStyle w:val="Normal"/>
+        <w:bidi w:val="0"/>
+        <w:jc w:val="start"/>
+        <w:rPr>
+          <w:i w:val="false"/>
+          <w:i w:val="false"/>
+          <w:iCs w:val="false"/>
+        </w:rPr>
+      </w:pPr>
+      <w:r>
+        <w:rPr>
+          <w:i w:val="false"/>
+          <w:iCs w:val="false"/>
+        </w:rPr>
+        <w:t xml:space="preserve">      </w:t>
+      </w:r>
+      <w:r>
+        <w:rPr>
+          <w:i w:val="false"/>
+          <w:iCs w:val="false"/>
+        </w:rPr>
+        <w:t>"command": "npx.cmd"</w:t>
+      </w:r>
+    </w:p>
+    <w:p>
+      <w:pPr>
+        <w:pStyle w:val="Normal"/>
+        <w:bidi w:val="0"/>
+        <w:jc w:val="start"/>
+        <w:rPr>
+          <w:i w:val="false"/>
+          <w:i w:val="false"/>
+          <w:iCs w:val="false"/>
+        </w:rPr>
+      </w:pPr>
+      <w:r>
+        <w:rPr>
+          <w:i w:val="false"/>
+          <w:iCs w:val="false"/>
+        </w:rPr>
+      </w:r>
+    </w:p>
+    <w:p>
+      <w:pPr>
+        <w:pStyle w:val="Normal"/>
+        <w:bidi w:val="0"/>
+        <w:jc w:val="start"/>
+        <w:rPr>
+          <w:i w:val="false"/>
+          <w:i w:val="false"/>
+          <w:iCs w:val="false"/>
+        </w:rPr>
+      </w:pPr>
+      <w:r>
+        <w:rPr>
+          <w:i w:val="false"/>
+          <w:iCs w:val="false"/>
+        </w:rPr>
+      </w:r>
+    </w:p>
+    <w:p>
+      <w:pPr>
+        <w:pStyle w:val="Normal"/>
+        <w:bidi w:val="0"/>
+        <w:jc w:val="start"/>
+        <w:rPr>
+          <w:i w:val="false"/>
+          <w:i w:val="false"/>
+          <w:iCs w:val="false"/>
+        </w:rPr>
+      </w:pPr>
+      <w:r>
+        <w:rPr>
+          <w:i w:val="false"/>
+          <w:iCs w:val="false"/>
+        </w:rPr>
+        <w:t xml:space="preserve">    </w:t>
+      </w:r>
+      <w:r>
+        <w:rPr>
+          <w:i w:val="false"/>
+          <w:iCs w:val="false"/>
+        </w:rPr>
+        <w:t>public MCPController(ChatClient.Builder chatClientBuilder, ToolCallbackProvider toolCallBackProvider){</w:t>
+      </w:r>
+    </w:p>
+    <w:p>
+      <w:pPr>
+        <w:pStyle w:val="Normal"/>
+        <w:bidi w:val="0"/>
+        <w:jc w:val="start"/>
+        <w:rPr>
+          <w:i w:val="false"/>
+          <w:i w:val="false"/>
+          <w:iCs w:val="false"/>
+        </w:rPr>
+      </w:pPr>
+      <w:r>
+        <w:rPr>
+          <w:i w:val="false"/>
+          <w:iCs w:val="false"/>
+        </w:rPr>
+        <w:t xml:space="preserve">        </w:t>
+      </w:r>
+      <w:r>
+        <w:rPr>
+          <w:i w:val="false"/>
+          <w:iCs w:val="false"/>
+        </w:rPr>
+        <w:t>this.chatClient = chatClientBuilder</w:t>
+      </w:r>
+    </w:p>
+    <w:p>
+      <w:pPr>
+        <w:pStyle w:val="Normal"/>
+        <w:bidi w:val="0"/>
+        <w:jc w:val="start"/>
+        <w:rPr>
+          <w:i w:val="false"/>
+          <w:i w:val="false"/>
+          <w:iCs w:val="false"/>
+        </w:rPr>
+      </w:pPr>
+      <w:r>
+        <w:rPr>
+          <w:i w:val="false"/>
+          <w:iCs w:val="false"/>
+        </w:rPr>
+        <w:t xml:space="preserve">                </w:t>
+      </w:r>
+      <w:r>
+        <w:rPr>
+          <w:i w:val="false"/>
+          <w:iCs w:val="false"/>
+        </w:rPr>
+        <w:t>.defaultToolCallbacks(toolCallBackProvider)</w:t>
+      </w:r>
+    </w:p>
+    <w:p>
+      <w:pPr>
+        <w:pStyle w:val="Normal"/>
+        <w:bidi w:val="0"/>
+        <w:jc w:val="start"/>
+        <w:rPr>
+          <w:i w:val="false"/>
+          <w:i w:val="false"/>
+          <w:iCs w:val="false"/>
+        </w:rPr>
+      </w:pPr>
+      <w:r>
+        <w:rPr>
+          <w:i w:val="false"/>
+          <w:iCs w:val="false"/>
+        </w:rPr>
+        <w:t xml:space="preserve">                </w:t>
+      </w:r>
+      <w:r>
+        <w:rPr>
+          <w:i w:val="false"/>
+          <w:iCs w:val="false"/>
+        </w:rPr>
+        <w:t>.build();</w:t>
+      </w:r>
+    </w:p>
+    <w:p>
+      <w:pPr>
+        <w:pStyle w:val="Normal"/>
+        <w:bidi w:val="0"/>
+        <w:jc w:val="start"/>
+        <w:rPr>
+          <w:i w:val="false"/>
+          <w:i w:val="false"/>
+          <w:iCs w:val="false"/>
+        </w:rPr>
+      </w:pPr>
+      <w:r>
+        <w:rPr>
+          <w:i w:val="false"/>
+          <w:iCs w:val="false"/>
+        </w:rPr>
+        <w:t xml:space="preserve">    </w:t>
+      </w:r>
+      <w:r>
+        <w:rPr>
+          <w:i w:val="false"/>
+          <w:iCs w:val="false"/>
+        </w:rPr>
+        <w:t>}</w:t>
+      </w:r>
+    </w:p>
+    <w:p>
+      <w:pPr>
+        <w:pStyle w:val="Normal"/>
+        <w:bidi w:val="0"/>
+        <w:jc w:val="start"/>
+        <w:rPr>
+          <w:i w:val="false"/>
+          <w:i w:val="false"/>
+          <w:iCs w:val="false"/>
+        </w:rPr>
+      </w:pPr>
+      <w:r>
+        <w:rPr>
+          <w:i w:val="false"/>
+          <w:iCs w:val="false"/>
+        </w:rPr>
+      </w:r>
+    </w:p>
+    <w:p>
+      <w:pPr>
+        <w:pStyle w:val="Normal"/>
+        <w:bidi w:val="0"/>
+        <w:jc w:val="start"/>
+        <w:rPr>
+          <w:i w:val="false"/>
+          <w:i w:val="false"/>
+          <w:iCs w:val="false"/>
+        </w:rPr>
+      </w:pPr>
+      <w:r>
+        <w:rPr>
+          <w:i w:val="false"/>
+          <w:iCs w:val="false"/>
+        </w:rPr>
+      </w:r>
+    </w:p>
+    <w:p>
+      <w:pPr>
+        <w:pStyle w:val="Normal"/>
+        <w:bidi w:val="0"/>
+        <w:jc w:val="start"/>
+        <w:rPr>
+          <w:i w:val="false"/>
+          <w:i w:val="false"/>
+          <w:iCs w:val="false"/>
+        </w:rPr>
+      </w:pPr>
+      <w:r>
+        <w:rPr>
+          <w:i w:val="false"/>
+          <w:iCs w:val="false"/>
+        </w:rPr>
+        <w:t>Now we ask the same question</w:t>
+      </w:r>
+    </w:p>
+    <w:p>
+      <w:pPr>
+        <w:pStyle w:val="Normal"/>
+        <w:bidi w:val="0"/>
+        <w:jc w:val="start"/>
+        <w:rPr>
+          <w:i w:val="false"/>
+          <w:i w:val="false"/>
+          <w:iCs w:val="false"/>
+        </w:rPr>
+      </w:pPr>
+      <w:r>
+        <w:rPr>
+          <w:i w:val="false"/>
+          <w:iCs w:val="false"/>
+        </w:rPr>
+      </w:r>
+    </w:p>
+    <w:p>
+      <w:pPr>
+        <w:pStyle w:val="Normal"/>
+        <w:bidi w:val="0"/>
+        <w:jc w:val="start"/>
+        <w:rPr>
+          <w:i w:val="false"/>
+          <w:i w:val="false"/>
+          <w:iCs w:val="false"/>
+        </w:rPr>
+      </w:pPr>
+      <w:r>
+        <w:rPr>
+          <w:i w:val="false"/>
+          <w:iCs w:val="false"/>
+        </w:rPr>
+        <w:drawing>
+          <wp:anchor behindDoc="0" distT="0" distB="0" distL="0" distR="0" simplePos="0" locked="0" layoutInCell="0" allowOverlap="1" relativeHeight="13">
+            <wp:simplePos x="0" y="0"/>
+            <wp:positionH relativeFrom="column">
+              <wp:align>center</wp:align>
+            </wp:positionH>
+            <wp:positionV relativeFrom="paragraph">
+              <wp:posOffset>635</wp:posOffset>
+            </wp:positionV>
+            <wp:extent cx="6332220" cy="4215765"/>
+            <wp:effectExtent l="0" t="0" r="0" b="0"/>
+            <wp:wrapSquare wrapText="largest"/>
+            <wp:docPr id="12" name="Image12"/>
+            <wp:cNvGraphicFramePr>
+              <a:graphicFrameLocks xmlns:a="http://schemas.openxmlformats.org/drawingml/2006/main" noChangeAspect="1"/>
+            </wp:cNvGraphicFramePr>
+            <a:graphic xmlns:a="http://schemas.openxmlformats.org/drawingml/2006/main">
+              <a:graphicData uri="http://schemas.openxmlformats.org/drawingml/2006/picture">
+                <pic:pic xmlns:pic="http://schemas.openxmlformats.org/drawingml/2006/picture">
+                  <pic:nvPicPr>
+                    <pic:cNvPr id="12" name="Image12"/>
+                    <pic:cNvPicPr>
+                      <a:picLocks noChangeAspect="1" noChangeArrowheads="1"/>
+                    </pic:cNvPicPr>
+                  </pic:nvPicPr>
+                  <pic:blipFill>
+                    <a:blip r:embed="rId20"/>
+                    <a:stretch>
+                      <a:fillRect/>
+                    </a:stretch>
+                  </pic:blipFill>
+                  <pic:spPr bwMode="auto">
+                    <a:xfrm>
+                      <a:off x="0" y="0"/>
+                      <a:ext cx="6332220" cy="4215765"/>
+                    </a:xfrm>
+                    <a:prstGeom prst="rect">
+                      <a:avLst/>
+                    </a:prstGeom>
+                    <a:noFill/>
+                  </pic:spPr>
+                </pic:pic>
+              </a:graphicData>
+            </a:graphic>
+          </wp:anchor>
+        </w:drawing>
+      </w:r>
+    </w:p>
+    <w:p>
+      <w:pPr>
+        <w:pStyle w:val="Normal"/>
+        <w:bidi w:val="0"/>
+        <w:jc w:val="start"/>
+        <w:rPr>
+          <w:i w:val="false"/>
+          <w:i w:val="false"/>
+          <w:iCs w:val="false"/>
+        </w:rPr>
+      </w:pPr>
+      <w:r>
+        <w:rPr>
+          <w:i w:val="false"/>
+          <w:iCs w:val="false"/>
+        </w:rPr>
+      </w:r>
+    </w:p>
+    <w:p>
+      <w:pPr>
+        <w:pStyle w:val="Normal"/>
+        <w:bidi w:val="0"/>
+        <w:jc w:val="start"/>
+        <w:rPr>
+          <w:i w:val="false"/>
+          <w:i w:val="false"/>
+          <w:iCs w:val="false"/>
+        </w:rPr>
+      </w:pPr>
+      <w:r>
+        <w:rPr>
+          <w:i w:val="false"/>
+          <w:iCs w:val="false"/>
+        </w:rPr>
+      </w:r>
+    </w:p>
+    <w:p>
+      <w:pPr>
+        <w:pStyle w:val="Normal"/>
+        <w:bidi w:val="0"/>
+        <w:jc w:val="start"/>
+        <w:rPr>
+          <w:i w:val="false"/>
+          <w:i w:val="false"/>
+          <w:iCs w:val="false"/>
+        </w:rPr>
+      </w:pPr>
+      <w:r>
+        <w:rPr>
+          <w:i w:val="false"/>
+          <w:iCs w:val="false"/>
+        </w:rPr>
+        <w:t xml:space="preserve">GET </w:t>
+      </w:r>
+      <w:r>
+        <w:rPr>
+          <w:rFonts w:ascii="Inter;system-ui;apple-system;BlinkMacSystemFont;Segoe UI;Roboto;Oxygen;Ubuntu;Cantarell;Fira Sans;Droid Sans;Helvetica;Arial;sans-serif" w:hAnsi="Inter;system-ui;apple-system;BlinkMacSystemFont;Segoe UI;Roboto;Oxygen;Ubuntu;Cantarell;Fira Sans;Droid Sans;Helvetica;Arial;sans-serif"/>
+          <w:b w:val="false"/>
+          <w:i w:val="false"/>
+          <w:caps w:val="false"/>
+          <w:smallCaps w:val="false"/>
+          <w:color w:val="212121"/>
+          <w:spacing w:val="0"/>
+          <w:sz w:val="18"/>
+        </w:rPr>
+        <w:t>http://localhost:8080/api/chat?question=What can you do for me?</w:t>
+      </w:r>
+      <w:r>
+        <w:rPr/>
+        <w:t xml:space="preserve"> </w:t>
+      </w:r>
+    </w:p>
+    <w:p>
+      <w:pPr>
+        <w:pStyle w:val="Normal"/>
+        <w:bidi w:val="0"/>
+        <w:jc w:val="start"/>
+        <w:rPr>
+          <w:i w:val="false"/>
+          <w:i w:val="false"/>
+          <w:iCs w:val="false"/>
+        </w:rPr>
+      </w:pPr>
+      <w:r>
+        <w:rPr/>
+      </w:r>
+    </w:p>
+    <w:p>
+      <w:pPr>
+        <w:pStyle w:val="Normal"/>
+        <w:bidi w:val="0"/>
+        <w:jc w:val="start"/>
+        <w:rPr>
+          <w:i w:val="false"/>
+          <w:i w:val="false"/>
+          <w:iCs w:val="false"/>
+        </w:rPr>
+      </w:pPr>
+      <w:r>
+        <w:rPr/>
+        <w:t>It says File management, Directory navigation, Content retrieval</w:t>
+      </w:r>
+    </w:p>
+    <w:p>
+      <w:pPr>
+        <w:pStyle w:val="Normal"/>
+        <w:bidi w:val="0"/>
+        <w:jc w:val="start"/>
+        <w:rPr>
+          <w:i w:val="false"/>
+          <w:i w:val="false"/>
+          <w:iCs w:val="false"/>
+        </w:rPr>
+      </w:pPr>
+      <w:r>
+        <w:rPr/>
+      </w:r>
+    </w:p>
+    <w:p>
+      <w:pPr>
+        <w:pStyle w:val="Normal"/>
+        <w:bidi w:val="0"/>
+        <w:jc w:val="start"/>
+        <w:rPr>
+          <w:i w:val="false"/>
+          <w:i w:val="false"/>
+          <w:iCs w:val="false"/>
+        </w:rPr>
+      </w:pPr>
+      <w:r>
+        <w:rPr/>
+      </w:r>
+    </w:p>
+    <w:p>
+      <w:pPr>
+        <w:pStyle w:val="Normal"/>
+        <w:bidi w:val="0"/>
+        <w:jc w:val="start"/>
+        <w:rPr>
+          <w:i w:val="false"/>
+          <w:i w:val="false"/>
+          <w:iCs w:val="false"/>
+        </w:rPr>
+      </w:pPr>
+      <w:r>
+        <w:rPr/>
+      </w:r>
+    </w:p>
+    <w:p>
+      <w:pPr>
+        <w:pStyle w:val="Normal"/>
+        <w:bidi w:val="0"/>
+        <w:jc w:val="start"/>
+        <w:rPr>
+          <w:i w:val="false"/>
+          <w:i w:val="false"/>
+          <w:iCs w:val="false"/>
+        </w:rPr>
+      </w:pPr>
+      <w:r>
+        <w:rPr/>
+        <w:drawing>
+          <wp:anchor behindDoc="0" distT="0" distB="0" distL="0" distR="0" simplePos="0" locked="0" layoutInCell="0" allowOverlap="1" relativeHeight="14">
+            <wp:simplePos x="0" y="0"/>
+            <wp:positionH relativeFrom="column">
+              <wp:align>center</wp:align>
+            </wp:positionH>
+            <wp:positionV relativeFrom="paragraph">
+              <wp:posOffset>635</wp:posOffset>
+            </wp:positionV>
+            <wp:extent cx="6332220" cy="3347720"/>
+            <wp:effectExtent l="0" t="0" r="0" b="0"/>
+            <wp:wrapSquare wrapText="largest"/>
+            <wp:docPr id="13" name="Image13"/>
+            <wp:cNvGraphicFramePr>
+              <a:graphicFrameLocks xmlns:a="http://schemas.openxmlformats.org/drawingml/2006/main" noChangeAspect="1"/>
+            </wp:cNvGraphicFramePr>
+            <a:graphic xmlns:a="http://schemas.openxmlformats.org/drawingml/2006/main">
+              <a:graphicData uri="http://schemas.openxmlformats.org/drawingml/2006/picture">
+                <pic:pic xmlns:pic="http://schemas.openxmlformats.org/drawingml/2006/picture">
+                  <pic:nvPicPr>
+                    <pic:cNvPr id="13" name="Image13"/>
+                    <pic:cNvPicPr>
+                      <a:picLocks noChangeAspect="1" noChangeArrowheads="1"/>
+                    </pic:cNvPicPr>
+                  </pic:nvPicPr>
+                  <pic:blipFill>
+                    <a:blip r:embed="rId21"/>
+                    <a:stretch>
+                      <a:fillRect/>
+                    </a:stretch>
+                  </pic:blipFill>
+                  <pic:spPr bwMode="auto">
+                    <a:xfrm>
+                      <a:off x="0" y="0"/>
+                      <a:ext cx="6332220" cy="3347720"/>
+                    </a:xfrm>
+                    <a:prstGeom prst="rect">
+                      <a:avLst/>
+                    </a:prstGeom>
+                    <a:noFill/>
+                  </pic:spPr>
+                </pic:pic>
+              </a:graphicData>
+            </a:graphic>
+          </wp:anchor>
+        </w:drawing>
+        <w:drawing>
+          <wp:anchor behindDoc="0" distT="0" distB="0" distL="0" distR="0" simplePos="0" locked="0" layoutInCell="0" allowOverlap="1" relativeHeight="15">
+            <wp:simplePos x="0" y="0"/>
+            <wp:positionH relativeFrom="column">
+              <wp:align>center</wp:align>
+            </wp:positionH>
+            <wp:positionV relativeFrom="paragraph">
+              <wp:posOffset>635</wp:posOffset>
+            </wp:positionV>
+            <wp:extent cx="6332220" cy="2494280"/>
+            <wp:effectExtent l="0" t="0" r="0" b="0"/>
+            <wp:wrapSquare wrapText="largest"/>
+            <wp:docPr id="14" name="Image14"/>
+            <wp:cNvGraphicFramePr>
+              <a:graphicFrameLocks xmlns:a="http://schemas.openxmlformats.org/drawingml/2006/main" noChangeAspect="1"/>
+            </wp:cNvGraphicFramePr>
+            <a:graphic xmlns:a="http://schemas.openxmlformats.org/drawingml/2006/main">
+              <a:graphicData uri="http://schemas.openxmlformats.org/drawingml/2006/picture">
+                <pic:pic xmlns:pic="http://schemas.openxmlformats.org/drawingml/2006/picture">
+                  <pic:nvPicPr>
+                    <pic:cNvPr id="14" name="Image14"/>
+                    <pic:cNvPicPr>
+                      <a:picLocks noChangeAspect="1" noChangeArrowheads="1"/>
+                    </pic:cNvPicPr>
+                  </pic:nvPicPr>
+                  <pic:blipFill>
+                    <a:blip r:embed="rId22"/>
+                    <a:stretch>
+                      <a:fillRect/>
+                    </a:stretch>
+                  </pic:blipFill>
+                  <pic:spPr bwMode="auto">
+                    <a:xfrm>
+                      <a:off x="0" y="0"/>
+                      <a:ext cx="6332220" cy="2494280"/>
+                    </a:xfrm>
+                    <a:prstGeom prst="rect">
+                      <a:avLst/>
+                    </a:prstGeom>
+                    <a:noFill/>
+                  </pic:spPr>
+                </pic:pic>
+              </a:graphicData>
+            </a:graphic>
+          </wp:anchor>
+        </w:drawing>
+      </w:r>
+      <w:r>
+        <w:rPr/>
+        <w:t>File got created</w:t>
+      </w:r>
+    </w:p>
+    <w:p>
+      <w:pPr>
+        <w:pStyle w:val="Normal"/>
+        <w:bidi w:val="0"/>
+        <w:jc w:val="start"/>
+        <w:rPr>
+          <w:i w:val="false"/>
+          <w:i w:val="false"/>
+          <w:iCs w:val="false"/>
+        </w:rPr>
+      </w:pPr>
+      <w:r>
+        <w:rPr/>
+        <w:t>The file `test.txt` has been successfully created in the `mcp_server` folder with the content "MCP-servers test is successful."</w:t>
+      </w:r>
+    </w:p>
+    <w:p>
+      <w:pPr>
+        <w:pStyle w:val="Normal"/>
+        <w:bidi w:val="0"/>
+        <w:jc w:val="start"/>
+        <w:rPr>
+          <w:i w:val="false"/>
+          <w:i w:val="false"/>
+          <w:iCs w:val="false"/>
+        </w:rPr>
+      </w:pPr>
+      <w:r>
+        <w:rPr/>
+      </w:r>
+    </w:p>
+    <w:p>
+      <w:pPr>
+        <w:pStyle w:val="Normal"/>
+        <w:bidi w:val="0"/>
+        <w:jc w:val="start"/>
+        <w:rPr>
+          <w:i w:val="false"/>
+          <w:i w:val="false"/>
+          <w:iCs w:val="false"/>
+        </w:rPr>
+      </w:pPr>
+      <w:r>
+        <w:rPr/>
+      </w:r>
+    </w:p>
+    <w:p>
+      <w:pPr>
+        <w:pStyle w:val="Normal"/>
+        <w:bidi w:val="0"/>
+        <w:jc w:val="start"/>
+        <w:rPr>
+          <w:i w:val="false"/>
+          <w:i w:val="false"/>
+          <w:iCs w:val="false"/>
+        </w:rPr>
+      </w:pPr>
+      <w:r>
+        <w:rPr/>
+        <w:drawing>
+          <wp:anchor behindDoc="0" distT="0" distB="0" distL="0" distR="0" simplePos="0" locked="0" layoutInCell="0" allowOverlap="1" relativeHeight="16">
+            <wp:simplePos x="0" y="0"/>
+            <wp:positionH relativeFrom="column">
+              <wp:align>center</wp:align>
+            </wp:positionH>
+            <wp:positionV relativeFrom="paragraph">
+              <wp:posOffset>635</wp:posOffset>
+            </wp:positionV>
+            <wp:extent cx="6302375" cy="1295400"/>
+            <wp:effectExtent l="0" t="0" r="0" b="0"/>
+            <wp:wrapSquare wrapText="largest"/>
+            <wp:docPr id="15" name="Image15"/>
+            <wp:cNvGraphicFramePr>
+              <a:graphicFrameLocks xmlns:a="http://schemas.openxmlformats.org/drawingml/2006/main" noChangeAspect="1"/>
+            </wp:cNvGraphicFramePr>
+            <a:graphic xmlns:a="http://schemas.openxmlformats.org/drawingml/2006/main">
+              <a:graphicData uri="http://schemas.openxmlformats.org/drawingml/2006/picture">
+                <pic:pic xmlns:pic="http://schemas.openxmlformats.org/drawingml/2006/picture">
+                  <pic:nvPicPr>
+                    <pic:cNvPr id="15" name="Image15"/>
+                    <pic:cNvPicPr>
+                      <a:picLocks noChangeAspect="1" noChangeArrowheads="1"/>
+                    </pic:cNvPicPr>
+                  </pic:nvPicPr>
+                  <pic:blipFill>
+                    <a:blip r:embed="rId23"/>
+                    <a:stretch>
+                      <a:fillRect/>
+                    </a:stretch>
+                  </pic:blipFill>
+                  <pic:spPr bwMode="auto">
+                    <a:xfrm>
+                      <a:off x="0" y="0"/>
+                      <a:ext cx="6302375" cy="1295400"/>
+                    </a:xfrm>
+                    <a:prstGeom prst="rect">
+                      <a:avLst/>
+                    </a:prstGeom>
+                    <a:noFill/>
+                  </pic:spPr>
+                </pic:pic>
+              </a:graphicData>
+            </a:graphic>
+          </wp:anchor>
+        </w:drawing>
+      </w:r>
+    </w:p>
+    <w:p>
+      <w:pPr>
+        <w:pStyle w:val="Normal"/>
+        <w:bidi w:val="0"/>
+        <w:jc w:val="start"/>
+        <w:rPr>
+          <w:i w:val="false"/>
+          <w:i w:val="false"/>
+          <w:iCs w:val="false"/>
+        </w:rPr>
+      </w:pPr>
+      <w:r>
+        <w:rPr/>
+      </w:r>
+    </w:p>
+    <w:p>
+      <w:pPr>
+        <w:pStyle w:val="Normal"/>
+        <w:bidi w:val="0"/>
+        <w:jc w:val="start"/>
+        <w:rPr>
+          <w:i w:val="false"/>
+          <w:i w:val="false"/>
+          <w:iCs w:val="false"/>
+        </w:rPr>
+      </w:pPr>
+      <w:r>
+        <w:rPr/>
+        <w:drawing>
+          <wp:anchor behindDoc="0" distT="0" distB="0" distL="0" distR="0" simplePos="0" locked="0" layoutInCell="0" allowOverlap="1" relativeHeight="17">
+            <wp:simplePos x="0" y="0"/>
+            <wp:positionH relativeFrom="column">
+              <wp:align>center</wp:align>
+            </wp:positionH>
+            <wp:positionV relativeFrom="paragraph">
+              <wp:posOffset>635</wp:posOffset>
+            </wp:positionV>
+            <wp:extent cx="6332220" cy="4439285"/>
+            <wp:effectExtent l="0" t="0" r="0" b="0"/>
+            <wp:wrapSquare wrapText="largest"/>
+            <wp:docPr id="16" name="Image16"/>
+            <wp:cNvGraphicFramePr>
+              <a:graphicFrameLocks xmlns:a="http://schemas.openxmlformats.org/drawingml/2006/main" noChangeAspect="1"/>
+            </wp:cNvGraphicFramePr>
+            <a:graphic xmlns:a="http://schemas.openxmlformats.org/drawingml/2006/main">
+              <a:graphicData uri="http://schemas.openxmlformats.org/drawingml/2006/picture">
+                <pic:pic xmlns:pic="http://schemas.openxmlformats.org/drawingml/2006/picture">
+                  <pic:nvPicPr>
+                    <pic:cNvPr id="16" name="Image16"/>
+                    <pic:cNvPicPr>
+                      <a:picLocks noChangeAspect="1" noChangeArrowheads="1"/>
+                    </pic:cNvPicPr>
+                  </pic:nvPicPr>
+                  <pic:blipFill>
+                    <a:blip r:embed="rId24"/>
+                    <a:stretch>
+                      <a:fillRect/>
+                    </a:stretch>
+                  </pic:blipFill>
+                  <pic:spPr bwMode="auto">
+                    <a:xfrm>
+                      <a:off x="0" y="0"/>
+                      <a:ext cx="6332220" cy="4439285"/>
+                    </a:xfrm>
+                    <a:prstGeom prst="rect">
+                      <a:avLst/>
+                    </a:prstGeom>
+                    <a:noFill/>
+                  </pic:spPr>
+                </pic:pic>
+              </a:graphicData>
+            </a:graphic>
+          </wp:anchor>
+        </w:drawing>
+      </w:r>
+    </w:p>
+    <w:p>
+      <w:pPr>
+        <w:pStyle w:val="Normal"/>
+        <w:bidi w:val="0"/>
+        <w:jc w:val="start"/>
+        <w:rPr>
+          <w:i w:val="false"/>
+          <w:i w:val="false"/>
+          <w:iCs w:val="false"/>
+        </w:rPr>
+      </w:pPr>
+      <w:r>
+        <w:rPr/>
       </w:r>
     </w:p>
     <w:p>

</xml_diff>